<commit_message>
clarifications: prjt requmnt & test resiliency of input code
Project requirements:
1. updated course project doc to see that instruction to be needed
2. gathered test data for all scenarios of test input

Test input  requirements:
tested for all input possibilities to test resiliency of the input code
</commit_message>
<xml_diff>
--- a/Course Project - Un-Pipelined Processor-2022.docx
+++ b/Course Project - Un-Pipelined Processor-2022.docx
@@ -131,25 +131,7 @@
           <w:sz w:val="27"/>
           <w:szCs w:val="27"/>
         </w:rPr>
-        <w:t>The first part of the input file starts from a list of initial contents of registers. This list starts from the word REGISTERS, then comes a sequence of lines containing the pairs of register names and integers, separated by spaces, e.g., R5 42. All possible register names are: R0, R</w:t>
-      </w:r>
-      <w:proofErr w:type="gramStart"/>
-      <w:r>
-        <w:rPr>
-          <w:rFonts w:ascii="Times New Roman" w:eastAsia="Times New Roman" w:hAnsi="Times New Roman" w:cs="Times New Roman"/>
-          <w:sz w:val="27"/>
-          <w:szCs w:val="27"/>
-        </w:rPr>
-        <w:t>1,...</w:t>
-      </w:r>
-      <w:proofErr w:type="gramEnd"/>
-      <w:r>
-        <w:rPr>
-          <w:rFonts w:ascii="Times New Roman" w:eastAsia="Times New Roman" w:hAnsi="Times New Roman" w:cs="Times New Roman"/>
-          <w:sz w:val="27"/>
-          <w:szCs w:val="27"/>
-        </w:rPr>
-        <w:t>, R31. The list of the pairs of register names and integers may be empty, but the file should contain the word REGISTERS.</w:t>
+        <w:t>The first part of the input file starts from a list of initial contents of registers. This list starts from the word REGISTERS, then comes a sequence of lines containing the pairs of register names and integers, separated by spaces, e.g., R5 42. All possible register names are: R0, R1,..., R31. The list of the pairs of register names and integers may be empty, but the file should contain the word REGISTERS.</w:t>
       </w:r>
       <w:r>
         <w:rPr>
@@ -191,25 +173,7 @@
           <w:sz w:val="27"/>
           <w:szCs w:val="27"/>
         </w:rPr>
-        <w:t xml:space="preserve">emory location numbers are: 0, </w:t>
-      </w:r>
-      <w:proofErr w:type="gramStart"/>
-      <w:r>
-        <w:rPr>
-          <w:rFonts w:ascii="Times New Roman" w:eastAsia="Times New Roman" w:hAnsi="Times New Roman" w:cs="Times New Roman"/>
-          <w:sz w:val="27"/>
-          <w:szCs w:val="27"/>
-        </w:rPr>
-        <w:t>4,...</w:t>
-      </w:r>
-      <w:proofErr w:type="gramEnd"/>
-      <w:r>
-        <w:rPr>
-          <w:rFonts w:ascii="Times New Roman" w:eastAsia="Times New Roman" w:hAnsi="Times New Roman" w:cs="Times New Roman"/>
-          <w:sz w:val="27"/>
-          <w:szCs w:val="27"/>
-        </w:rPr>
-        <w:t>, 996</w:t>
+        <w:t>emory location numbers are: 0, 4,..., 996</w:t>
       </w:r>
       <w:r>
         <w:rPr>
@@ -219,6 +183,16 @@
         </w:rPr>
         <w:t>. Again, the list of integer pairs may be empty, but the file should contain the word MEMORY.</w:t>
       </w:r>
+    </w:p>
+    <w:p>
+      <w:pPr>
+        <w:spacing w:before="100" w:beforeAutospacing="1" w:after="100" w:afterAutospacing="1" w:line="240" w:lineRule="auto"/>
+        <w:rPr>
+          <w:rFonts w:ascii="Times New Roman" w:eastAsia="Times New Roman" w:hAnsi="Times New Roman" w:cs="Times New Roman"/>
+          <w:sz w:val="27"/>
+          <w:szCs w:val="27"/>
+        </w:rPr>
+      </w:pPr>
       <w:r>
         <w:rPr>
           <w:rFonts w:ascii="Times New Roman" w:eastAsia="Times New Roman" w:hAnsi="Times New Roman" w:cs="Times New Roman"/>
@@ -258,15 +232,61 @@
           <w:sz w:val="27"/>
           <w:szCs w:val="27"/>
         </w:rPr>
-        <w:t xml:space="preserve"> types of MIPS instructions: two data trans</w:t>
-      </w:r>
-      <w:r>
-        <w:rPr>
-          <w:rFonts w:ascii="Times New Roman" w:eastAsia="Times New Roman" w:hAnsi="Times New Roman" w:cs="Times New Roman"/>
-          <w:sz w:val="27"/>
-          <w:szCs w:val="27"/>
-        </w:rPr>
-        <w:t xml:space="preserve">fers: load </w:t>
+        <w:t xml:space="preserve"> types of MIPS instructions: </w:t>
+      </w:r>
+    </w:p>
+    <w:p>
+      <w:pPr>
+        <w:pStyle w:val="ListParagraph"/>
+        <w:numPr>
+          <w:ilvl w:val="0"/>
+          <w:numId w:val="2"/>
+        </w:numPr>
+        <w:spacing w:before="100" w:beforeAutospacing="1" w:after="100" w:afterAutospacing="1" w:line="240" w:lineRule="auto"/>
+        <w:rPr>
+          <w:rFonts w:ascii="Times New Roman" w:eastAsia="Times New Roman" w:hAnsi="Times New Roman" w:cs="Times New Roman"/>
+          <w:sz w:val="27"/>
+          <w:szCs w:val="27"/>
+        </w:rPr>
+      </w:pPr>
+      <w:r>
+        <w:rPr>
+          <w:rFonts w:ascii="Times New Roman" w:eastAsia="Times New Roman" w:hAnsi="Times New Roman" w:cs="Times New Roman"/>
+          <w:sz w:val="27"/>
+          <w:szCs w:val="27"/>
+        </w:rPr>
+        <w:t>two data trans</w:t>
+      </w:r>
+      <w:r>
+        <w:rPr>
+          <w:rFonts w:ascii="Times New Roman" w:eastAsia="Times New Roman" w:hAnsi="Times New Roman" w:cs="Times New Roman"/>
+          <w:sz w:val="27"/>
+          <w:szCs w:val="27"/>
+        </w:rPr>
+        <w:t xml:space="preserve">fers: </w:t>
+      </w:r>
+    </w:p>
+    <w:p>
+      <w:pPr>
+        <w:pStyle w:val="ListParagraph"/>
+        <w:numPr>
+          <w:ilvl w:val="1"/>
+          <w:numId w:val="2"/>
+        </w:numPr>
+        <w:spacing w:before="100" w:beforeAutospacing="1" w:after="100" w:afterAutospacing="1" w:line="240" w:lineRule="auto"/>
+        <w:rPr>
+          <w:rFonts w:ascii="Times New Roman" w:eastAsia="Times New Roman" w:hAnsi="Times New Roman" w:cs="Times New Roman"/>
+          <w:sz w:val="27"/>
+          <w:szCs w:val="27"/>
+        </w:rPr>
+      </w:pPr>
+      <w:r>
+        <w:rPr>
+          <w:rFonts w:ascii="Times New Roman" w:eastAsia="Times New Roman" w:hAnsi="Times New Roman" w:cs="Times New Roman"/>
+          <w:sz w:val="27"/>
+          <w:szCs w:val="27"/>
+        </w:rPr>
+        <w:t xml:space="preserve">load </w:t>
       </w:r>
       <w:r>
         <w:rPr>
@@ -298,7 +318,30 @@
           <w:sz w:val="27"/>
           <w:szCs w:val="27"/>
         </w:rPr>
-        <w:t>)), store</w:t>
+        <w:t xml:space="preserve">)), </w:t>
+      </w:r>
+    </w:p>
+    <w:p>
+      <w:pPr>
+        <w:pStyle w:val="ListParagraph"/>
+        <w:numPr>
+          <w:ilvl w:val="1"/>
+          <w:numId w:val="2"/>
+        </w:numPr>
+        <w:spacing w:before="100" w:beforeAutospacing="1" w:after="100" w:afterAutospacing="1" w:line="240" w:lineRule="auto"/>
+        <w:rPr>
+          <w:rFonts w:ascii="Times New Roman" w:eastAsia="Times New Roman" w:hAnsi="Times New Roman" w:cs="Times New Roman"/>
+          <w:sz w:val="27"/>
+          <w:szCs w:val="27"/>
+        </w:rPr>
+      </w:pPr>
+      <w:r>
+        <w:rPr>
+          <w:rFonts w:ascii="Times New Roman" w:eastAsia="Times New Roman" w:hAnsi="Times New Roman" w:cs="Times New Roman"/>
+          <w:sz w:val="27"/>
+          <w:szCs w:val="27"/>
+        </w:rPr>
+        <w:t>store</w:t>
       </w:r>
       <w:r>
         <w:rPr>
@@ -348,6 +391,21 @@
         </w:rPr>
         <w:t xml:space="preserve">)); </w:t>
       </w:r>
+    </w:p>
+    <w:p>
+      <w:pPr>
+        <w:pStyle w:val="ListParagraph"/>
+        <w:numPr>
+          <w:ilvl w:val="0"/>
+          <w:numId w:val="2"/>
+        </w:numPr>
+        <w:spacing w:before="100" w:beforeAutospacing="1" w:after="100" w:afterAutospacing="1" w:line="240" w:lineRule="auto"/>
+        <w:rPr>
+          <w:rFonts w:ascii="Times New Roman" w:eastAsia="Times New Roman" w:hAnsi="Times New Roman" w:cs="Times New Roman"/>
+          <w:sz w:val="27"/>
+          <w:szCs w:val="27"/>
+        </w:rPr>
+      </w:pPr>
       <w:r>
         <w:rPr>
           <w:rFonts w:ascii="Times New Roman" w:eastAsia="Times New Roman" w:hAnsi="Times New Roman" w:cs="Times New Roman"/>
@@ -394,7 +452,30 @@
           <w:sz w:val="27"/>
           <w:szCs w:val="27"/>
         </w:rPr>
-        <w:t xml:space="preserve">operations: add (e.g., </w:t>
+        <w:t xml:space="preserve">operations: </w:t>
+      </w:r>
+    </w:p>
+    <w:p>
+      <w:pPr>
+        <w:pStyle w:val="ListParagraph"/>
+        <w:numPr>
+          <w:ilvl w:val="1"/>
+          <w:numId w:val="2"/>
+        </w:numPr>
+        <w:spacing w:before="100" w:beforeAutospacing="1" w:after="100" w:afterAutospacing="1" w:line="240" w:lineRule="auto"/>
+        <w:rPr>
+          <w:rFonts w:ascii="Times New Roman" w:eastAsia="Times New Roman" w:hAnsi="Times New Roman" w:cs="Times New Roman"/>
+          <w:sz w:val="27"/>
+          <w:szCs w:val="27"/>
+        </w:rPr>
+      </w:pPr>
+      <w:r>
+        <w:rPr>
+          <w:rFonts w:ascii="Times New Roman" w:eastAsia="Times New Roman" w:hAnsi="Times New Roman" w:cs="Times New Roman"/>
+          <w:sz w:val="27"/>
+          <w:szCs w:val="27"/>
+        </w:rPr>
+        <w:t xml:space="preserve">add (e.g., </w:t>
       </w:r>
       <w:r>
         <w:rPr>
@@ -458,23 +539,274 @@
           <w:sz w:val="27"/>
           <w:szCs w:val="27"/>
         </w:rPr>
-        <w:t xml:space="preserve">and add immediate (e.g., </w:t>
-      </w:r>
-      <w:r>
-        <w:rPr>
-          <w:rFonts w:ascii="Times New Roman" w:eastAsia="Times New Roman" w:hAnsi="Times New Roman" w:cs="Times New Roman"/>
-          <w:sz w:val="27"/>
-          <w:szCs w:val="27"/>
-        </w:rPr>
-        <w:t>ADD</w:t>
-      </w:r>
-      <w:r>
-        <w:rPr>
-          <w:rFonts w:ascii="Times New Roman" w:eastAsia="Times New Roman" w:hAnsi="Times New Roman" w:cs="Times New Roman"/>
-          <w:sz w:val="27"/>
-          <w:szCs w:val="27"/>
-        </w:rPr>
-        <w:t>I</w:t>
+        <w:t xml:space="preserve">and </w:t>
+      </w:r>
+    </w:p>
+    <w:p>
+      <w:pPr>
+        <w:pStyle w:val="ListParagraph"/>
+        <w:numPr>
+          <w:ilvl w:val="1"/>
+          <w:numId w:val="2"/>
+        </w:numPr>
+        <w:spacing w:before="100" w:beforeAutospacing="1" w:after="100" w:afterAutospacing="1" w:line="240" w:lineRule="auto"/>
+        <w:rPr>
+          <w:rFonts w:ascii="Times New Roman" w:eastAsia="Times New Roman" w:hAnsi="Times New Roman" w:cs="Times New Roman"/>
+          <w:sz w:val="27"/>
+          <w:szCs w:val="27"/>
+        </w:rPr>
+      </w:pPr>
+      <w:r>
+        <w:rPr>
+          <w:rFonts w:ascii="Times New Roman" w:eastAsia="Times New Roman" w:hAnsi="Times New Roman" w:cs="Times New Roman"/>
+          <w:sz w:val="27"/>
+          <w:szCs w:val="27"/>
+        </w:rPr>
+        <w:t xml:space="preserve">add immediate (e.g., ADDI </w:t>
+      </w:r>
+      <w:r>
+        <w:rPr>
+          <w:rFonts w:ascii="Times New Roman" w:eastAsia="Times New Roman" w:hAnsi="Times New Roman" w:cs="Times New Roman"/>
+          <w:sz w:val="27"/>
+          <w:szCs w:val="27"/>
+        </w:rPr>
+        <w:t>R</w:t>
+      </w:r>
+      <w:r>
+        <w:rPr>
+          <w:rFonts w:ascii="Times New Roman" w:eastAsia="Times New Roman" w:hAnsi="Times New Roman" w:cs="Times New Roman"/>
+          <w:sz w:val="27"/>
+          <w:szCs w:val="27"/>
+        </w:rPr>
+        <w:t xml:space="preserve">1, </w:t>
+      </w:r>
+      <w:r>
+        <w:rPr>
+          <w:rFonts w:ascii="Times New Roman" w:eastAsia="Times New Roman" w:hAnsi="Times New Roman" w:cs="Times New Roman"/>
+          <w:sz w:val="27"/>
+          <w:szCs w:val="27"/>
+        </w:rPr>
+        <w:t>R</w:t>
+      </w:r>
+      <w:r>
+        <w:rPr>
+          <w:rFonts w:ascii="Times New Roman" w:eastAsia="Times New Roman" w:hAnsi="Times New Roman" w:cs="Times New Roman"/>
+          <w:sz w:val="27"/>
+          <w:szCs w:val="27"/>
+        </w:rPr>
+        <w:t xml:space="preserve">2, 6), </w:t>
+      </w:r>
+    </w:p>
+    <w:p>
+      <w:pPr>
+        <w:pStyle w:val="ListParagraph"/>
+        <w:numPr>
+          <w:ilvl w:val="1"/>
+          <w:numId w:val="2"/>
+        </w:numPr>
+        <w:spacing w:before="100" w:beforeAutospacing="1" w:after="100" w:afterAutospacing="1" w:line="240" w:lineRule="auto"/>
+        <w:rPr>
+          <w:rFonts w:ascii="Times New Roman" w:eastAsia="Times New Roman" w:hAnsi="Times New Roman" w:cs="Times New Roman"/>
+          <w:sz w:val="27"/>
+          <w:szCs w:val="27"/>
+        </w:rPr>
+      </w:pPr>
+      <w:r>
+        <w:rPr>
+          <w:rFonts w:ascii="Times New Roman" w:eastAsia="Times New Roman" w:hAnsi="Times New Roman" w:cs="Times New Roman"/>
+          <w:sz w:val="27"/>
+          <w:szCs w:val="27"/>
+        </w:rPr>
+        <w:t xml:space="preserve">subtract (e.g., SUB </w:t>
+      </w:r>
+      <w:r>
+        <w:rPr>
+          <w:rFonts w:ascii="Times New Roman" w:eastAsia="Times New Roman" w:hAnsi="Times New Roman" w:cs="Times New Roman"/>
+          <w:sz w:val="27"/>
+          <w:szCs w:val="27"/>
+        </w:rPr>
+        <w:t>R</w:t>
+      </w:r>
+      <w:r>
+        <w:rPr>
+          <w:rFonts w:ascii="Times New Roman" w:eastAsia="Times New Roman" w:hAnsi="Times New Roman" w:cs="Times New Roman"/>
+          <w:sz w:val="27"/>
+          <w:szCs w:val="27"/>
+        </w:rPr>
+        <w:t xml:space="preserve">1, </w:t>
+      </w:r>
+      <w:r>
+        <w:rPr>
+          <w:rFonts w:ascii="Times New Roman" w:eastAsia="Times New Roman" w:hAnsi="Times New Roman" w:cs="Times New Roman"/>
+          <w:sz w:val="27"/>
+          <w:szCs w:val="27"/>
+        </w:rPr>
+        <w:t>R</w:t>
+      </w:r>
+      <w:r>
+        <w:rPr>
+          <w:rFonts w:ascii="Times New Roman" w:eastAsia="Times New Roman" w:hAnsi="Times New Roman" w:cs="Times New Roman"/>
+          <w:sz w:val="27"/>
+          <w:szCs w:val="27"/>
+        </w:rPr>
+        <w:t xml:space="preserve">2, </w:t>
+      </w:r>
+      <w:r>
+        <w:rPr>
+          <w:rFonts w:ascii="Times New Roman" w:eastAsia="Times New Roman" w:hAnsi="Times New Roman" w:cs="Times New Roman"/>
+          <w:sz w:val="27"/>
+          <w:szCs w:val="27"/>
+        </w:rPr>
+        <w:t>R</w:t>
+      </w:r>
+      <w:r>
+        <w:rPr>
+          <w:rFonts w:ascii="Times New Roman" w:eastAsia="Times New Roman" w:hAnsi="Times New Roman" w:cs="Times New Roman"/>
+          <w:sz w:val="27"/>
+          <w:szCs w:val="27"/>
+        </w:rPr>
+        <w:t>3</w:t>
+      </w:r>
+      <w:r>
+        <w:rPr>
+          <w:rFonts w:ascii="Times New Roman" w:eastAsia="Times New Roman" w:hAnsi="Times New Roman" w:cs="Times New Roman"/>
+          <w:sz w:val="27"/>
+          <w:szCs w:val="27"/>
+        </w:rPr>
+        <w:t>)</w:t>
+      </w:r>
+      <w:r>
+        <w:rPr>
+          <w:rFonts w:ascii="Times New Roman" w:eastAsia="Times New Roman" w:hAnsi="Times New Roman" w:cs="Times New Roman"/>
+          <w:sz w:val="27"/>
+          <w:szCs w:val="27"/>
+        </w:rPr>
+        <w:t xml:space="preserve">, </w:t>
+      </w:r>
+    </w:p>
+    <w:p>
+      <w:pPr>
+        <w:pStyle w:val="ListParagraph"/>
+        <w:numPr>
+          <w:ilvl w:val="1"/>
+          <w:numId w:val="2"/>
+        </w:numPr>
+        <w:spacing w:before="100" w:beforeAutospacing="1" w:after="100" w:afterAutospacing="1" w:line="240" w:lineRule="auto"/>
+        <w:rPr>
+          <w:rFonts w:ascii="Times New Roman" w:eastAsia="Times New Roman" w:hAnsi="Times New Roman" w:cs="Times New Roman"/>
+          <w:sz w:val="27"/>
+          <w:szCs w:val="27"/>
+        </w:rPr>
+      </w:pPr>
+      <w:r>
+        <w:rPr>
+          <w:rFonts w:ascii="Times New Roman" w:eastAsia="Times New Roman" w:hAnsi="Times New Roman" w:cs="Times New Roman"/>
+          <w:sz w:val="27"/>
+          <w:szCs w:val="27"/>
+        </w:rPr>
+        <w:t>set less than</w:t>
+      </w:r>
+      <w:r>
+        <w:rPr>
+          <w:rFonts w:ascii="Times New Roman" w:eastAsia="Times New Roman" w:hAnsi="Times New Roman" w:cs="Times New Roman"/>
+          <w:sz w:val="27"/>
+          <w:szCs w:val="27"/>
+        </w:rPr>
+        <w:t xml:space="preserve"> (e.g., SLT R1,R2, R</w:t>
+      </w:r>
+      <w:r>
+        <w:rPr>
+          <w:rFonts w:ascii="Times New Roman" w:eastAsia="Times New Roman" w:hAnsi="Times New Roman" w:cs="Times New Roman"/>
+          <w:sz w:val="27"/>
+          <w:szCs w:val="27"/>
+        </w:rPr>
+        <w:t xml:space="preserve">3) </w:t>
+      </w:r>
+      <w:r>
+        <w:rPr>
+          <w:rFonts w:ascii="Times New Roman" w:eastAsia="Times New Roman" w:hAnsi="Times New Roman" w:cs="Times New Roman"/>
+          <w:sz w:val="27"/>
+          <w:szCs w:val="27"/>
+        </w:rPr>
+        <w:t xml:space="preserve">; </w:t>
+      </w:r>
+    </w:p>
+    <w:p>
+      <w:pPr>
+        <w:pStyle w:val="ListParagraph"/>
+        <w:numPr>
+          <w:ilvl w:val="0"/>
+          <w:numId w:val="2"/>
+        </w:numPr>
+        <w:spacing w:before="100" w:beforeAutospacing="1" w:after="100" w:afterAutospacing="1" w:line="240" w:lineRule="auto"/>
+        <w:rPr>
+          <w:rFonts w:ascii="Times New Roman" w:eastAsia="Times New Roman" w:hAnsi="Times New Roman" w:cs="Times New Roman"/>
+          <w:sz w:val="27"/>
+          <w:szCs w:val="27"/>
+        </w:rPr>
+      </w:pPr>
+      <w:r>
+        <w:rPr>
+          <w:rFonts w:ascii="Times New Roman" w:eastAsia="Times New Roman" w:hAnsi="Times New Roman" w:cs="Times New Roman"/>
+          <w:sz w:val="27"/>
+          <w:szCs w:val="27"/>
+        </w:rPr>
+        <w:t xml:space="preserve">and </w:t>
+      </w:r>
+      <w:r>
+        <w:rPr>
+          <w:rFonts w:ascii="Times New Roman" w:eastAsia="Times New Roman" w:hAnsi="Times New Roman" w:cs="Times New Roman"/>
+          <w:sz w:val="27"/>
+          <w:szCs w:val="27"/>
+        </w:rPr>
+        <w:t>two</w:t>
+      </w:r>
+      <w:r>
+        <w:rPr>
+          <w:rFonts w:ascii="Times New Roman" w:eastAsia="Times New Roman" w:hAnsi="Times New Roman" w:cs="Times New Roman"/>
+          <w:sz w:val="27"/>
+          <w:szCs w:val="27"/>
+        </w:rPr>
+        <w:t xml:space="preserve"> control-flow instruction: </w:t>
+      </w:r>
+    </w:p>
+    <w:p>
+      <w:pPr>
+        <w:pStyle w:val="ListParagraph"/>
+        <w:numPr>
+          <w:ilvl w:val="1"/>
+          <w:numId w:val="2"/>
+        </w:numPr>
+        <w:spacing w:before="100" w:beforeAutospacing="1" w:after="100" w:afterAutospacing="1" w:line="240" w:lineRule="auto"/>
+        <w:rPr>
+          <w:rFonts w:ascii="Times New Roman" w:eastAsia="Times New Roman" w:hAnsi="Times New Roman" w:cs="Times New Roman"/>
+          <w:sz w:val="27"/>
+          <w:szCs w:val="27"/>
+        </w:rPr>
+      </w:pPr>
+      <w:r>
+        <w:rPr>
+          <w:rFonts w:ascii="Times New Roman" w:eastAsia="Times New Roman" w:hAnsi="Times New Roman" w:cs="Times New Roman"/>
+          <w:sz w:val="27"/>
+          <w:szCs w:val="27"/>
+        </w:rPr>
+        <w:t>bran</w:t>
+      </w:r>
+      <w:r>
+        <w:rPr>
+          <w:rFonts w:ascii="Times New Roman" w:eastAsia="Times New Roman" w:hAnsi="Times New Roman" w:cs="Times New Roman"/>
+          <w:sz w:val="27"/>
+          <w:szCs w:val="27"/>
+        </w:rPr>
+        <w:t>ch if</w:t>
+      </w:r>
+      <w:r>
+        <w:rPr>
+          <w:rFonts w:ascii="Times New Roman" w:eastAsia="Times New Roman" w:hAnsi="Times New Roman" w:cs="Times New Roman"/>
+          <w:sz w:val="27"/>
+          <w:szCs w:val="27"/>
+        </w:rPr>
+        <w:t xml:space="preserve"> equal (e.g., BEQ</w:t>
       </w:r>
       <w:r>
         <w:rPr>
@@ -490,47 +822,23 @@
           <w:sz w:val="27"/>
           <w:szCs w:val="27"/>
         </w:rPr>
-        <w:t>R</w:t>
-      </w:r>
-      <w:r>
-        <w:rPr>
-          <w:rFonts w:ascii="Times New Roman" w:eastAsia="Times New Roman" w:hAnsi="Times New Roman" w:cs="Times New Roman"/>
-          <w:sz w:val="27"/>
-          <w:szCs w:val="27"/>
-        </w:rPr>
-        <w:t xml:space="preserve">1, </w:t>
-      </w:r>
-      <w:r>
-        <w:rPr>
-          <w:rFonts w:ascii="Times New Roman" w:eastAsia="Times New Roman" w:hAnsi="Times New Roman" w:cs="Times New Roman"/>
-          <w:sz w:val="27"/>
-          <w:szCs w:val="27"/>
-        </w:rPr>
-        <w:t>R</w:t>
-      </w:r>
-      <w:r>
-        <w:rPr>
-          <w:rFonts w:ascii="Times New Roman" w:eastAsia="Times New Roman" w:hAnsi="Times New Roman" w:cs="Times New Roman"/>
-          <w:sz w:val="27"/>
-          <w:szCs w:val="27"/>
-        </w:rPr>
-        <w:t xml:space="preserve">2, </w:t>
-      </w:r>
-      <w:r>
-        <w:rPr>
-          <w:rFonts w:ascii="Times New Roman" w:eastAsia="Times New Roman" w:hAnsi="Times New Roman" w:cs="Times New Roman"/>
-          <w:sz w:val="27"/>
-          <w:szCs w:val="27"/>
-        </w:rPr>
-        <w:t>6</w:t>
-      </w:r>
-      <w:r>
-        <w:rPr>
-          <w:rFonts w:ascii="Times New Roman" w:eastAsia="Times New Roman" w:hAnsi="Times New Roman" w:cs="Times New Roman"/>
-          <w:sz w:val="27"/>
-          <w:szCs w:val="27"/>
-        </w:rPr>
-        <w:t>)</w:t>
+        <w:t>R1, R</w:t>
+      </w:r>
+      <w:r>
+        <w:rPr>
+          <w:rFonts w:ascii="Times New Roman" w:eastAsia="Times New Roman" w:hAnsi="Times New Roman" w:cs="Times New Roman"/>
+          <w:sz w:val="27"/>
+          <w:szCs w:val="27"/>
+        </w:rPr>
+        <w:t>2</w:t>
+      </w:r>
+      <w:r>
+        <w:rPr>
+          <w:rFonts w:ascii="Times New Roman" w:eastAsia="Times New Roman" w:hAnsi="Times New Roman" w:cs="Times New Roman"/>
+          <w:sz w:val="27"/>
+          <w:szCs w:val="27"/>
+        </w:rPr>
+        <w:t>, Loop)</w:t>
       </w:r>
       <w:r>
         <w:rPr>
@@ -540,173 +848,28 @@
         </w:rPr>
         <w:t xml:space="preserve">, </w:t>
       </w:r>
-      <w:r>
-        <w:rPr>
-          <w:rFonts w:ascii="Times New Roman" w:eastAsia="Times New Roman" w:hAnsi="Times New Roman" w:cs="Times New Roman"/>
-          <w:sz w:val="27"/>
-          <w:szCs w:val="27"/>
-        </w:rPr>
-        <w:t xml:space="preserve">subtract (e.g., SUB </w:t>
-      </w:r>
-      <w:r>
-        <w:rPr>
-          <w:rFonts w:ascii="Times New Roman" w:eastAsia="Times New Roman" w:hAnsi="Times New Roman" w:cs="Times New Roman"/>
-          <w:sz w:val="27"/>
-          <w:szCs w:val="27"/>
-        </w:rPr>
-        <w:t>R</w:t>
-      </w:r>
-      <w:r>
-        <w:rPr>
-          <w:rFonts w:ascii="Times New Roman" w:eastAsia="Times New Roman" w:hAnsi="Times New Roman" w:cs="Times New Roman"/>
-          <w:sz w:val="27"/>
-          <w:szCs w:val="27"/>
-        </w:rPr>
-        <w:t xml:space="preserve">1, </w:t>
-      </w:r>
-      <w:r>
-        <w:rPr>
-          <w:rFonts w:ascii="Times New Roman" w:eastAsia="Times New Roman" w:hAnsi="Times New Roman" w:cs="Times New Roman"/>
-          <w:sz w:val="27"/>
-          <w:szCs w:val="27"/>
-        </w:rPr>
-        <w:t>R</w:t>
-      </w:r>
-      <w:r>
-        <w:rPr>
-          <w:rFonts w:ascii="Times New Roman" w:eastAsia="Times New Roman" w:hAnsi="Times New Roman" w:cs="Times New Roman"/>
-          <w:sz w:val="27"/>
-          <w:szCs w:val="27"/>
-        </w:rPr>
-        <w:t xml:space="preserve">2, </w:t>
-      </w:r>
-      <w:r>
-        <w:rPr>
-          <w:rFonts w:ascii="Times New Roman" w:eastAsia="Times New Roman" w:hAnsi="Times New Roman" w:cs="Times New Roman"/>
-          <w:sz w:val="27"/>
-          <w:szCs w:val="27"/>
-        </w:rPr>
-        <w:t>R</w:t>
-      </w:r>
-      <w:r>
-        <w:rPr>
-          <w:rFonts w:ascii="Times New Roman" w:eastAsia="Times New Roman" w:hAnsi="Times New Roman" w:cs="Times New Roman"/>
-          <w:sz w:val="27"/>
-          <w:szCs w:val="27"/>
-        </w:rPr>
-        <w:t>3</w:t>
-      </w:r>
-      <w:r>
-        <w:rPr>
-          <w:rFonts w:ascii="Times New Roman" w:eastAsia="Times New Roman" w:hAnsi="Times New Roman" w:cs="Times New Roman"/>
-          <w:sz w:val="27"/>
-          <w:szCs w:val="27"/>
-        </w:rPr>
-        <w:t>)</w:t>
-      </w:r>
-      <w:r>
-        <w:rPr>
-          <w:rFonts w:ascii="Times New Roman" w:eastAsia="Times New Roman" w:hAnsi="Times New Roman" w:cs="Times New Roman"/>
-          <w:sz w:val="27"/>
-          <w:szCs w:val="27"/>
-        </w:rPr>
-        <w:t>, set less than</w:t>
-      </w:r>
-      <w:r>
-        <w:rPr>
-          <w:rFonts w:ascii="Times New Roman" w:eastAsia="Times New Roman" w:hAnsi="Times New Roman" w:cs="Times New Roman"/>
-          <w:sz w:val="27"/>
-          <w:szCs w:val="27"/>
-        </w:rPr>
-        <w:t xml:space="preserve"> (e.g., SLT R1,R2, R</w:t>
-      </w:r>
-      <w:r>
-        <w:rPr>
-          <w:rFonts w:ascii="Times New Roman" w:eastAsia="Times New Roman" w:hAnsi="Times New Roman" w:cs="Times New Roman"/>
-          <w:sz w:val="27"/>
-          <w:szCs w:val="27"/>
-        </w:rPr>
-        <w:t xml:space="preserve">3) </w:t>
-      </w:r>
-      <w:r>
-        <w:rPr>
-          <w:rFonts w:ascii="Times New Roman" w:eastAsia="Times New Roman" w:hAnsi="Times New Roman" w:cs="Times New Roman"/>
-          <w:sz w:val="27"/>
-          <w:szCs w:val="27"/>
-        </w:rPr>
-        <w:t xml:space="preserve">; and </w:t>
-      </w:r>
-      <w:r>
-        <w:rPr>
-          <w:rFonts w:ascii="Times New Roman" w:eastAsia="Times New Roman" w:hAnsi="Times New Roman" w:cs="Times New Roman"/>
-          <w:sz w:val="27"/>
-          <w:szCs w:val="27"/>
-        </w:rPr>
-        <w:t>two</w:t>
-      </w:r>
-      <w:r>
-        <w:rPr>
-          <w:rFonts w:ascii="Times New Roman" w:eastAsia="Times New Roman" w:hAnsi="Times New Roman" w:cs="Times New Roman"/>
-          <w:sz w:val="27"/>
-          <w:szCs w:val="27"/>
-        </w:rPr>
-        <w:t xml:space="preserve"> control-flow instruction: bran</w:t>
-      </w:r>
-      <w:r>
-        <w:rPr>
-          <w:rFonts w:ascii="Times New Roman" w:eastAsia="Times New Roman" w:hAnsi="Times New Roman" w:cs="Times New Roman"/>
-          <w:sz w:val="27"/>
-          <w:szCs w:val="27"/>
-        </w:rPr>
-        <w:t>ch if</w:t>
-      </w:r>
-      <w:r>
-        <w:rPr>
-          <w:rFonts w:ascii="Times New Roman" w:eastAsia="Times New Roman" w:hAnsi="Times New Roman" w:cs="Times New Roman"/>
-          <w:sz w:val="27"/>
-          <w:szCs w:val="27"/>
-        </w:rPr>
-        <w:t xml:space="preserve"> equal (e.g., BEQ</w:t>
-      </w:r>
-      <w:r>
-        <w:rPr>
-          <w:rFonts w:ascii="Times New Roman" w:eastAsia="Times New Roman" w:hAnsi="Times New Roman" w:cs="Times New Roman"/>
-          <w:sz w:val="27"/>
-          <w:szCs w:val="27"/>
-        </w:rPr>
-        <w:t xml:space="preserve"> </w:t>
-      </w:r>
-      <w:r>
-        <w:rPr>
-          <w:rFonts w:ascii="Times New Roman" w:eastAsia="Times New Roman" w:hAnsi="Times New Roman" w:cs="Times New Roman"/>
-          <w:sz w:val="27"/>
-          <w:szCs w:val="27"/>
-        </w:rPr>
-        <w:t>R1, R</w:t>
-      </w:r>
-      <w:r>
-        <w:rPr>
-          <w:rFonts w:ascii="Times New Roman" w:eastAsia="Times New Roman" w:hAnsi="Times New Roman" w:cs="Times New Roman"/>
-          <w:sz w:val="27"/>
-          <w:szCs w:val="27"/>
-        </w:rPr>
-        <w:t>2</w:t>
-      </w:r>
-      <w:r>
-        <w:rPr>
-          <w:rFonts w:ascii="Times New Roman" w:eastAsia="Times New Roman" w:hAnsi="Times New Roman" w:cs="Times New Roman"/>
-          <w:sz w:val="27"/>
-          <w:szCs w:val="27"/>
-        </w:rPr>
-        <w:t>, Loop)</w:t>
-      </w:r>
-      <w:r>
-        <w:rPr>
-          <w:rFonts w:ascii="Times New Roman" w:eastAsia="Times New Roman" w:hAnsi="Times New Roman" w:cs="Times New Roman"/>
-          <w:sz w:val="27"/>
-          <w:szCs w:val="27"/>
-        </w:rPr>
-        <w:t>, and branch not equal (e.g., BNE R1, R2, Loop)</w:t>
+    </w:p>
+    <w:p>
+      <w:pPr>
+        <w:pStyle w:val="ListParagraph"/>
+        <w:numPr>
+          <w:ilvl w:val="1"/>
+          <w:numId w:val="2"/>
+        </w:numPr>
+        <w:spacing w:before="100" w:beforeAutospacing="1" w:after="100" w:afterAutospacing="1" w:line="240" w:lineRule="auto"/>
+        <w:rPr>
+          <w:rFonts w:ascii="Times New Roman" w:eastAsia="Times New Roman" w:hAnsi="Times New Roman" w:cs="Times New Roman"/>
+          <w:sz w:val="27"/>
+          <w:szCs w:val="27"/>
+        </w:rPr>
+      </w:pPr>
+      <w:r>
+        <w:rPr>
+          <w:rFonts w:ascii="Times New Roman" w:eastAsia="Times New Roman" w:hAnsi="Times New Roman" w:cs="Times New Roman"/>
+          <w:sz w:val="27"/>
+          <w:szCs w:val="27"/>
+        </w:rPr>
+        <w:t>and branch not equal (e.g., BNE R1, R2, Loop)</w:t>
       </w:r>
       <w:r>
         <w:rPr>
@@ -716,12 +879,23 @@
         </w:rPr>
         <w:t xml:space="preserve">. </w:t>
       </w:r>
-      <w:r>
-        <w:rPr>
-          <w:rFonts w:ascii="Times New Roman" w:eastAsia="Times New Roman" w:hAnsi="Times New Roman" w:cs="Times New Roman"/>
-          <w:sz w:val="27"/>
-          <w:szCs w:val="27"/>
-        </w:rPr>
+    </w:p>
+    <w:p>
+      <w:pPr>
+        <w:spacing w:before="100" w:beforeAutospacing="1" w:after="100" w:afterAutospacing="1" w:line="240" w:lineRule="auto"/>
+        <w:rPr>
+          <w:rFonts w:ascii="Times New Roman" w:eastAsia="Times New Roman" w:hAnsi="Times New Roman" w:cs="Times New Roman"/>
+          <w:sz w:val="27"/>
+          <w:szCs w:val="27"/>
+        </w:rPr>
+      </w:pPr>
+      <w:r>
+        <w:rPr>
+          <w:rFonts w:ascii="Times New Roman" w:eastAsia="Times New Roman" w:hAnsi="Times New Roman" w:cs="Times New Roman"/>
+          <w:sz w:val="27"/>
+          <w:szCs w:val="27"/>
+        </w:rPr>
+        <w:lastRenderedPageBreak/>
         <w:t xml:space="preserve">You should simulate the </w:t>
       </w:r>
       <w:r>
@@ -772,15 +946,7 @@
           <w:sz w:val="27"/>
           <w:szCs w:val="27"/>
         </w:rPr>
-        <w:t xml:space="preserve"> instruction computes the address of target instruction in ID and checks the condition in EX</w:t>
-      </w:r>
-      <w:r>
-        <w:rPr>
-          <w:rFonts w:ascii="Times New Roman" w:eastAsia="Times New Roman" w:hAnsi="Times New Roman" w:cs="Times New Roman"/>
-          <w:sz w:val="27"/>
-          <w:szCs w:val="27"/>
-        </w:rPr>
-        <w:t>.</w:t>
+        <w:t xml:space="preserve"> instruction computes the address of target instruction in ID and checks the condition in EX.</w:t>
       </w:r>
       <w:r>
         <w:rPr>
@@ -830,7 +996,6 @@
           <w:sz w:val="27"/>
           <w:szCs w:val="27"/>
         </w:rPr>
-        <w:lastRenderedPageBreak/>
         <w:t xml:space="preserve">$zero </w:t>
       </w:r>
       <w:r>
@@ -1042,16 +1207,7 @@
           <w:szCs w:val="27"/>
         </w:rPr>
         <w:br/>
-        <w:t xml:space="preserve">The timing of the instruction sequence should show cycle numbers in rows, while columns should be labeled with instruction </w:t>
-      </w:r>
-      <w:proofErr w:type="gramStart"/>
-      <w:r>
-        <w:rPr>
-          <w:rFonts w:ascii="Times New Roman" w:eastAsia="Times New Roman" w:hAnsi="Times New Roman" w:cs="Times New Roman"/>
-          <w:sz w:val="27"/>
-          <w:szCs w:val="27"/>
-        </w:rPr>
-        <w:t>numbers</w:t>
+        <w:t>The timing of the instruction sequence should show cycle numbers in rows, while columns should be labeled with instruction numbers</w:t>
       </w:r>
       <w:r>
         <w:rPr>
@@ -1067,16 +1223,7 @@
           <w:sz w:val="27"/>
           <w:szCs w:val="27"/>
         </w:rPr>
-        <w:t>,</w:t>
-      </w:r>
-      <w:proofErr w:type="gramEnd"/>
-      <w:r>
-        <w:rPr>
-          <w:rFonts w:ascii="Times New Roman" w:eastAsia="Times New Roman" w:hAnsi="Times New Roman" w:cs="Times New Roman"/>
-          <w:sz w:val="27"/>
-          <w:szCs w:val="27"/>
-        </w:rPr>
-        <w:t xml:space="preserve"> following the format as </w:t>
+        <w:t xml:space="preserve">, following the format as </w:t>
       </w:r>
       <w:r>
         <w:rPr>
@@ -1156,6 +1303,7 @@
           <w:sz w:val="27"/>
           <w:szCs w:val="27"/>
         </w:rPr>
+        <w:lastRenderedPageBreak/>
         <w:t>C#4 I1-MEM</w:t>
       </w:r>
     </w:p>
@@ -1320,7 +1468,6 @@
           <w:sz w:val="27"/>
           <w:szCs w:val="27"/>
         </w:rPr>
-        <w:lastRenderedPageBreak/>
         <w:t>REGISTERS</w:t>
       </w:r>
       <w:r>
@@ -1817,7 +1964,6 @@
           <w:sz w:val="27"/>
           <w:szCs w:val="27"/>
         </w:rPr>
-        <w:lastRenderedPageBreak/>
         <w:t>When you are ready to submit the project, include all necessary source files with comments (this is important, you will be asked to explain your code if</w:t>
       </w:r>
       <w:r>
@@ -1928,6 +2074,216 @@
     </w:sectPr>
   </w:body>
 </w:document>
+</file>
+
+<file path=word/numbering.xml><?xml version="1.0" encoding="utf-8"?>
+<w:numbering xmlns:wpc="http://schemas.microsoft.com/office/word/2010/wordprocessingCanvas" xmlns:cx="http://schemas.microsoft.com/office/drawing/2014/chartex" xmlns:cx1="http://schemas.microsoft.com/office/drawing/2015/9/8/chartex" xmlns:cx2="http://schemas.microsoft.com/office/drawing/2015/10/21/chartex" xmlns:cx3="http://schemas.microsoft.com/office/drawing/2016/5/9/chartex" xmlns:cx4="http://schemas.microsoft.com/office/drawing/2016/5/10/chartex" xmlns:cx5="http://schemas.microsoft.com/office/drawing/2016/5/11/chartex" xmlns:cx6="http://schemas.microsoft.com/office/drawing/2016/5/12/chartex" xmlns:cx7="http://schemas.microsoft.com/office/drawing/2016/5/13/chartex" xmlns:cx8="http://schemas.microsoft.com/office/drawing/2016/5/14/chartex" xmlns:mc="http://schemas.openxmlformats.org/markup-compatibility/2006" xmlns:aink="http://schemas.microsoft.com/office/drawing/2016/ink" xmlns:am3d="http://schemas.microsoft.com/office/drawing/2017/model3d" xmlns:o="urn:schemas-microsoft-com:office:office" xmlns:r="http://schemas.openxmlformats.org/officeDocument/2006/relationships" xmlns:m="http://schemas.openxmlformats.org/officeDocument/2006/math" xmlns:v="urn:schemas-microsoft-com:vml" xmlns:wp14="http://schemas.microsoft.com/office/word/2010/wordprocessingDrawing" xmlns:wp="http://schemas.openxmlformats.org/drawingml/2006/wordprocessingDrawing" xmlns:w10="urn:schemas-microsoft-com:office:word" xmlns:w="http://schemas.openxmlformats.org/wordprocessingml/2006/main" xmlns:w14="http://schemas.microsoft.com/office/word/2010/wordml" xmlns:w15="http://schemas.microsoft.com/office/word/2012/wordml" xmlns:w16cex="http://schemas.microsoft.com/office/word/2018/wordml/cex" xmlns:w16cid="http://schemas.microsoft.com/office/word/2016/wordml/cid" xmlns:w16="http://schemas.microsoft.com/office/word/2018/wordml" xmlns:w16sdtdh="http://schemas.microsoft.com/office/word/2020/wordml/sdtdatahash" xmlns:w16se="http://schemas.microsoft.com/office/word/2015/wordml/symex" xmlns:wpg="http://schemas.microsoft.com/office/word/2010/wordprocessingGroup" xmlns:wpi="http://schemas.microsoft.com/office/word/2010/wordprocessingInk" xmlns:wne="http://schemas.microsoft.com/office/word/2006/wordml" xmlns:wps="http://schemas.microsoft.com/office/word/2010/wordprocessingShape" mc:Ignorable="w14 w15 w16se w16cid w16 w16cex w16sdtdh wp14">
+  <w:abstractNum w:abstractNumId="0" w15:restartNumberingAfterBreak="0">
+    <w:nsid w:val="54214E84"/>
+    <w:multiLevelType w:val="multilevel"/>
+    <w:tmpl w:val="0409001D"/>
+    <w:lvl w:ilvl="0">
+      <w:start w:val="1"/>
+      <w:numFmt w:val="decimal"/>
+      <w:lvlText w:val="%1)"/>
+      <w:lvlJc w:val="left"/>
+      <w:pPr>
+        <w:ind w:left="360" w:hanging="360"/>
+      </w:pPr>
+    </w:lvl>
+    <w:lvl w:ilvl="1">
+      <w:start w:val="1"/>
+      <w:numFmt w:val="lowerLetter"/>
+      <w:lvlText w:val="%2)"/>
+      <w:lvlJc w:val="left"/>
+      <w:pPr>
+        <w:ind w:left="720" w:hanging="360"/>
+      </w:pPr>
+    </w:lvl>
+    <w:lvl w:ilvl="2">
+      <w:start w:val="1"/>
+      <w:numFmt w:val="lowerRoman"/>
+      <w:lvlText w:val="%3)"/>
+      <w:lvlJc w:val="left"/>
+      <w:pPr>
+        <w:ind w:left="1080" w:hanging="360"/>
+      </w:pPr>
+    </w:lvl>
+    <w:lvl w:ilvl="3">
+      <w:start w:val="1"/>
+      <w:numFmt w:val="decimal"/>
+      <w:lvlText w:val="(%4)"/>
+      <w:lvlJc w:val="left"/>
+      <w:pPr>
+        <w:ind w:left="1440" w:hanging="360"/>
+      </w:pPr>
+    </w:lvl>
+    <w:lvl w:ilvl="4">
+      <w:start w:val="1"/>
+      <w:numFmt w:val="lowerLetter"/>
+      <w:lvlText w:val="(%5)"/>
+      <w:lvlJc w:val="left"/>
+      <w:pPr>
+        <w:ind w:left="1800" w:hanging="360"/>
+      </w:pPr>
+    </w:lvl>
+    <w:lvl w:ilvl="5">
+      <w:start w:val="1"/>
+      <w:numFmt w:val="lowerRoman"/>
+      <w:lvlText w:val="(%6)"/>
+      <w:lvlJc w:val="left"/>
+      <w:pPr>
+        <w:ind w:left="2160" w:hanging="360"/>
+      </w:pPr>
+    </w:lvl>
+    <w:lvl w:ilvl="6">
+      <w:start w:val="1"/>
+      <w:numFmt w:val="decimal"/>
+      <w:lvlText w:val="%7."/>
+      <w:lvlJc w:val="left"/>
+      <w:pPr>
+        <w:ind w:left="2520" w:hanging="360"/>
+      </w:pPr>
+    </w:lvl>
+    <w:lvl w:ilvl="7">
+      <w:start w:val="1"/>
+      <w:numFmt w:val="lowerLetter"/>
+      <w:lvlText w:val="%8."/>
+      <w:lvlJc w:val="left"/>
+      <w:pPr>
+        <w:ind w:left="2880" w:hanging="360"/>
+      </w:pPr>
+    </w:lvl>
+    <w:lvl w:ilvl="8">
+      <w:start w:val="1"/>
+      <w:numFmt w:val="lowerRoman"/>
+      <w:lvlText w:val="%9."/>
+      <w:lvlJc w:val="left"/>
+      <w:pPr>
+        <w:ind w:left="3240" w:hanging="360"/>
+      </w:pPr>
+    </w:lvl>
+  </w:abstractNum>
+  <w:abstractNum w:abstractNumId="1" w15:restartNumberingAfterBreak="0">
+    <w:nsid w:val="68A600C0"/>
+    <w:multiLevelType w:val="hybridMultilevel"/>
+    <w:tmpl w:val="DAE4EA3E"/>
+    <w:lvl w:ilvl="0" w:tplc="04090001">
+      <w:start w:val="1"/>
+      <w:numFmt w:val="bullet"/>
+      <w:lvlText w:val=""/>
+      <w:lvlJc w:val="left"/>
+      <w:pPr>
+        <w:ind w:left="720" w:hanging="360"/>
+      </w:pPr>
+      <w:rPr>
+        <w:rFonts w:ascii="Symbol" w:hAnsi="Symbol" w:hint="default"/>
+      </w:rPr>
+    </w:lvl>
+    <w:lvl w:ilvl="1" w:tplc="04090003" w:tentative="1">
+      <w:start w:val="1"/>
+      <w:numFmt w:val="bullet"/>
+      <w:lvlText w:val="o"/>
+      <w:lvlJc w:val="left"/>
+      <w:pPr>
+        <w:ind w:left="1440" w:hanging="360"/>
+      </w:pPr>
+      <w:rPr>
+        <w:rFonts w:ascii="Courier New" w:hAnsi="Courier New" w:cs="Courier New" w:hint="default"/>
+      </w:rPr>
+    </w:lvl>
+    <w:lvl w:ilvl="2" w:tplc="04090005" w:tentative="1">
+      <w:start w:val="1"/>
+      <w:numFmt w:val="bullet"/>
+      <w:lvlText w:val=""/>
+      <w:lvlJc w:val="left"/>
+      <w:pPr>
+        <w:ind w:left="2160" w:hanging="360"/>
+      </w:pPr>
+      <w:rPr>
+        <w:rFonts w:ascii="Wingdings" w:hAnsi="Wingdings" w:hint="default"/>
+      </w:rPr>
+    </w:lvl>
+    <w:lvl w:ilvl="3" w:tplc="04090001" w:tentative="1">
+      <w:start w:val="1"/>
+      <w:numFmt w:val="bullet"/>
+      <w:lvlText w:val=""/>
+      <w:lvlJc w:val="left"/>
+      <w:pPr>
+        <w:ind w:left="2880" w:hanging="360"/>
+      </w:pPr>
+      <w:rPr>
+        <w:rFonts w:ascii="Symbol" w:hAnsi="Symbol" w:hint="default"/>
+      </w:rPr>
+    </w:lvl>
+    <w:lvl w:ilvl="4" w:tplc="04090003" w:tentative="1">
+      <w:start w:val="1"/>
+      <w:numFmt w:val="bullet"/>
+      <w:lvlText w:val="o"/>
+      <w:lvlJc w:val="left"/>
+      <w:pPr>
+        <w:ind w:left="3600" w:hanging="360"/>
+      </w:pPr>
+      <w:rPr>
+        <w:rFonts w:ascii="Courier New" w:hAnsi="Courier New" w:cs="Courier New" w:hint="default"/>
+      </w:rPr>
+    </w:lvl>
+    <w:lvl w:ilvl="5" w:tplc="04090005" w:tentative="1">
+      <w:start w:val="1"/>
+      <w:numFmt w:val="bullet"/>
+      <w:lvlText w:val=""/>
+      <w:lvlJc w:val="left"/>
+      <w:pPr>
+        <w:ind w:left="4320" w:hanging="360"/>
+      </w:pPr>
+      <w:rPr>
+        <w:rFonts w:ascii="Wingdings" w:hAnsi="Wingdings" w:hint="default"/>
+      </w:rPr>
+    </w:lvl>
+    <w:lvl w:ilvl="6" w:tplc="04090001" w:tentative="1">
+      <w:start w:val="1"/>
+      <w:numFmt w:val="bullet"/>
+      <w:lvlText w:val=""/>
+      <w:lvlJc w:val="left"/>
+      <w:pPr>
+        <w:ind w:left="5040" w:hanging="360"/>
+      </w:pPr>
+      <w:rPr>
+        <w:rFonts w:ascii="Symbol" w:hAnsi="Symbol" w:hint="default"/>
+      </w:rPr>
+    </w:lvl>
+    <w:lvl w:ilvl="7" w:tplc="04090003" w:tentative="1">
+      <w:start w:val="1"/>
+      <w:numFmt w:val="bullet"/>
+      <w:lvlText w:val="o"/>
+      <w:lvlJc w:val="left"/>
+      <w:pPr>
+        <w:ind w:left="5760" w:hanging="360"/>
+      </w:pPr>
+      <w:rPr>
+        <w:rFonts w:ascii="Courier New" w:hAnsi="Courier New" w:cs="Courier New" w:hint="default"/>
+      </w:rPr>
+    </w:lvl>
+    <w:lvl w:ilvl="8" w:tplc="04090005" w:tentative="1">
+      <w:start w:val="1"/>
+      <w:numFmt w:val="bullet"/>
+      <w:lvlText w:val=""/>
+      <w:lvlJc w:val="left"/>
+      <w:pPr>
+        <w:ind w:left="6480" w:hanging="360"/>
+      </w:pPr>
+      <w:rPr>
+        <w:rFonts w:ascii="Wingdings" w:hAnsi="Wingdings" w:hint="default"/>
+      </w:rPr>
+    </w:lvl>
+  </w:abstractNum>
+  <w:num w:numId="1">
+    <w:abstractNumId w:val="1"/>
+  </w:num>
+  <w:num w:numId="2">
+    <w:abstractNumId w:val="0"/>
+  </w:num>
+</w:numbering>
 </file>
 
 <file path=word/styles.xml><?xml version="1.0" encoding="utf-8"?>
@@ -2430,6 +2786,17 @@
       <w:szCs w:val="16"/>
     </w:rPr>
   </w:style>
+  <w:style w:type="paragraph" w:styleId="ListParagraph">
+    <w:name w:val="List Paragraph"/>
+    <w:basedOn w:val="Normal"/>
+    <w:uiPriority w:val="34"/>
+    <w:qFormat/>
+    <w:rsid w:val="00641BCD"/>
+    <w:pPr>
+      <w:ind w:left="720"/>
+      <w:contextualSpacing/>
+    </w:pPr>
+  </w:style>
 </w:styles>
 </file>
 

</xml_diff>